<commit_message>
create a readme word file3
</commit_message>
<xml_diff>
--- a/readme.docx
+++ b/readme.docx
@@ -158,6 +158,41 @@
           <w:szCs w:val="32"/>
         </w:rPr>
         <w:t>今天晴，今天早八，今天是开心的一天。</w:t>
+      </w:r>
+    </w:p>
+    <w:p>
+      <w:pPr>
+        <w:rPr>
+          <w:rFonts w:ascii="宋体" w:eastAsia="宋体" w:hAnsi="宋体"/>
+          <w:sz w:val="32"/>
+          <w:szCs w:val="32"/>
+        </w:rPr>
+      </w:pPr>
+      <w:r>
+        <w:rPr>
+          <w:rFonts w:ascii="宋体" w:eastAsia="宋体" w:hAnsi="宋体" w:hint="eastAsia"/>
+          <w:sz w:val="32"/>
+          <w:szCs w:val="32"/>
+        </w:rPr>
+        <w:t>哈哈</w:t>
+      </w:r>
+      <w:proofErr w:type="gramStart"/>
+      <w:r>
+        <w:rPr>
+          <w:rFonts w:ascii="宋体" w:eastAsia="宋体" w:hAnsi="宋体" w:hint="eastAsia"/>
+          <w:sz w:val="32"/>
+          <w:szCs w:val="32"/>
+        </w:rPr>
+        <w:t>哈</w:t>
+      </w:r>
+      <w:proofErr w:type="gramEnd"/>
+      <w:r>
+        <w:rPr>
+          <w:rFonts w:ascii="宋体" w:eastAsia="宋体" w:hAnsi="宋体" w:hint="eastAsia"/>
+          <w:sz w:val="32"/>
+          <w:szCs w:val="32"/>
+        </w:rPr>
+        <w:t>，天气很不错呀！</w:t>
       </w:r>
     </w:p>
     <w:p>

</xml_diff>

<commit_message>
understand how stange works
</commit_message>
<xml_diff>
--- a/readme.docx
+++ b/readme.docx
@@ -174,25 +174,7 @@
           <w:sz w:val="32"/>
           <w:szCs w:val="32"/>
         </w:rPr>
-        <w:t>哈哈</w:t>
-      </w:r>
-      <w:proofErr w:type="gramStart"/>
-      <w:r>
-        <w:rPr>
-          <w:rFonts w:ascii="宋体" w:eastAsia="宋体" w:hAnsi="宋体" w:hint="eastAsia"/>
-          <w:sz w:val="32"/>
-          <w:szCs w:val="32"/>
-        </w:rPr>
-        <w:t>哈</w:t>
-      </w:r>
-      <w:proofErr w:type="gramEnd"/>
-      <w:r>
-        <w:rPr>
-          <w:rFonts w:ascii="宋体" w:eastAsia="宋体" w:hAnsi="宋体" w:hint="eastAsia"/>
-          <w:sz w:val="32"/>
-          <w:szCs w:val="32"/>
-        </w:rPr>
-        <w:t>，天气很不错呀！</w:t>
+        <w:t>哈哈哈，天气很不错呀！</w:t>
       </w:r>
     </w:p>
     <w:p>
@@ -234,6 +216,55 @@
           <w:szCs w:val="32"/>
         </w:rPr>
         <w:t>号，踏青的好日子！</w:t>
+      </w:r>
+    </w:p>
+    <w:p>
+      <w:pPr>
+        <w:rPr>
+          <w:rFonts w:ascii="宋体" w:eastAsia="宋体" w:hAnsi="宋体" w:hint="eastAsia"/>
+          <w:sz w:val="32"/>
+          <w:szCs w:val="32"/>
+        </w:rPr>
+      </w:pPr>
+      <w:r>
+        <w:rPr>
+          <w:rFonts w:ascii="宋体" w:eastAsia="宋体" w:hAnsi="宋体" w:hint="eastAsia"/>
+          <w:sz w:val="32"/>
+          <w:szCs w:val="32"/>
+        </w:rPr>
+        <w:t>芜湖，今天</w:t>
+      </w:r>
+      <w:r>
+        <w:rPr>
+          <w:rFonts w:ascii="宋体" w:eastAsia="宋体" w:hAnsi="宋体" w:hint="eastAsia"/>
+          <w:sz w:val="32"/>
+          <w:szCs w:val="32"/>
+        </w:rPr>
+        <w:t>是3月</w:t>
+      </w:r>
+      <w:r>
+        <w:rPr>
+          <w:rFonts w:ascii="宋体" w:eastAsia="宋体" w:hAnsi="宋体"/>
+          <w:sz w:val="32"/>
+          <w:szCs w:val="32"/>
+        </w:rPr>
+        <w:t>9</w:t>
+      </w:r>
+      <w:r>
+        <w:rPr>
+          <w:rFonts w:ascii="宋体" w:eastAsia="宋体" w:hAnsi="宋体" w:hint="eastAsia"/>
+          <w:sz w:val="32"/>
+          <w:szCs w:val="32"/>
+        </w:rPr>
+        <w:t>号，今天</w:t>
+      </w:r>
+      <w:r>
+        <w:rPr>
+          <w:rFonts w:ascii="宋体" w:eastAsia="宋体" w:hAnsi="宋体" w:hint="eastAsia"/>
+          <w:sz w:val="32"/>
+          <w:szCs w:val="32"/>
+        </w:rPr>
+        <w:t>天气真不错！</w:t>
       </w:r>
     </w:p>
     <w:sectPr>

</xml_diff>

<commit_message>
add word in mar 7th
</commit_message>
<xml_diff>
--- a/readme.docx
+++ b/readme.docx
@@ -265,6 +265,22 @@
           <w:szCs w:val="32"/>
         </w:rPr>
         <w:t>天气真不错！</w:t>
+      </w:r>
+      <w:r>
+        <w:rPr>
+          <w:rFonts w:ascii="宋体" w:eastAsia="宋体" w:hAnsi="宋体" w:hint="eastAsia"/>
+          <w:sz w:val="32"/>
+          <w:szCs w:val="32"/>
+        </w:rPr>
+        <w:t>今天感觉真好</w:t>
+      </w:r>
+      <w:r>
+        <w:rPr>
+          <w:rFonts w:ascii="宋体" w:eastAsia="宋体" w:hAnsi="宋体"/>
+          <w:sz w:val="32"/>
+          <w:szCs w:val="32"/>
+        </w:rPr>
+        <w:t>!</w:t>
       </w:r>
     </w:p>
     <w:sectPr>

</xml_diff>

<commit_message>
add word in mar 8th
</commit_message>
<xml_diff>
--- a/readme.docx
+++ b/readme.docx
@@ -221,7 +221,7 @@
     <w:p>
       <w:pPr>
         <w:rPr>
-          <w:rFonts w:ascii="宋体" w:eastAsia="宋体" w:hAnsi="宋体" w:hint="eastAsia"/>
+          <w:rFonts w:ascii="宋体" w:eastAsia="宋体" w:hAnsi="宋体"/>
           <w:sz w:val="32"/>
           <w:szCs w:val="32"/>
         </w:rPr>
@@ -281,6 +281,39 @@
           <w:szCs w:val="32"/>
         </w:rPr>
         <w:t>!</w:t>
+      </w:r>
+    </w:p>
+    <w:p>
+      <w:pPr>
+        <w:rPr>
+          <w:rFonts w:ascii="宋体" w:eastAsia="宋体" w:hAnsi="宋体"/>
+          <w:sz w:val="32"/>
+          <w:szCs w:val="32"/>
+        </w:rPr>
+      </w:pPr>
+      <w:r>
+        <w:rPr>
+          <w:rFonts w:ascii="宋体" w:eastAsia="宋体" w:hAnsi="宋体" w:hint="eastAsia"/>
+          <w:sz w:val="32"/>
+          <w:szCs w:val="32"/>
+        </w:rPr>
+        <w:t>添加到</w:t>
+      </w:r>
+      <w:r>
+        <w:rPr>
+          <w:rFonts w:ascii="宋体" w:eastAsia="宋体" w:hAnsi="宋体" w:hint="eastAsia"/>
+          <w:sz w:val="32"/>
+          <w:szCs w:val="32"/>
+        </w:rPr>
+        <w:t>暂存区之后，我又</w:t>
+      </w:r>
+      <w:r>
+        <w:rPr>
+          <w:rFonts w:ascii="宋体" w:eastAsia="宋体" w:hAnsi="宋体" w:hint="eastAsia"/>
+          <w:sz w:val="32"/>
+          <w:szCs w:val="32"/>
+        </w:rPr>
+        <w:t>修改了一次</w:t>
       </w:r>
     </w:p>
     <w:sectPr>

</xml_diff>